<commit_message>
diagrama de use cases no relatorio
</commit_message>
<xml_diff>
--- a/Engenharia de Software II-Relatorio parte 2.docx
+++ b/Engenharia de Software II-Relatorio parte 2.docx
@@ -4908,7 +4908,6 @@
           <w:lang w:val="pt-PT"/>
         </w:rPr>
       </w:pPr>
-      <w:bookmarkStart w:id="2" w:name="_GoBack"/>
       <w:r>
         <w:rPr>
           <w:rFonts w:ascii="Arial" w:hAnsi="Arial" w:cs="Arial"/>
@@ -4989,7 +4988,6 @@
         </w:rPr>
         <w:t xml:space="preserve"> de pesquisa.</w:t>
       </w:r>
-      <w:bookmarkEnd w:id="2"/>
     </w:p>
     <w:p>
       <w:pPr>
@@ -5501,7 +5499,7 @@
           <w:lang w:val="pt-PT"/>
         </w:rPr>
       </w:pPr>
-      <w:bookmarkStart w:id="3" w:name="_Toc532771237"/>
+      <w:bookmarkStart w:id="2" w:name="_Toc532771237"/>
       <w:r>
         <w:rPr>
           <w:rFonts w:ascii="Berlin Sans FB" w:hAnsi="Berlin Sans FB"/>
@@ -5510,7 +5508,7 @@
         </w:rPr>
         <w:t>Âmbito do Projeto</w:t>
       </w:r>
-      <w:bookmarkEnd w:id="3"/>
+      <w:bookmarkEnd w:id="2"/>
     </w:p>
     <w:p>
       <w:pPr>
@@ -5527,13 +5525,155 @@
           <w:lang w:val="pt-PT"/>
         </w:rPr>
       </w:pPr>
-      <w:bookmarkStart w:id="4" w:name="_Toc532771238"/>
+      <w:bookmarkStart w:id="3" w:name="_Toc532771238"/>
       <w:r>
         <w:rPr>
           <w:sz w:val="28"/>
           <w:lang w:val="pt-PT"/>
         </w:rPr>
         <w:t>No âmbito</w:t>
+      </w:r>
+      <w:bookmarkEnd w:id="3"/>
+    </w:p>
+    <w:p>
+      <w:pPr>
+        <w:rPr>
+          <w:lang w:val="pt-PT"/>
+        </w:rPr>
+      </w:pPr>
+      <w:r>
+        <w:rPr>
+          <w:lang w:val="pt-PT"/>
+        </w:rPr>
+        <w:t xml:space="preserve">No âmbito desta fase do trabalho inclui-se a definição de requisitos, realização de tabelas </w:t>
+      </w:r>
+      <w:r>
+        <w:rPr>
+          <w:i/>
+          <w:lang w:val="pt-PT"/>
+        </w:rPr>
+        <w:t>ECP</w:t>
+      </w:r>
+      <w:r>
+        <w:rPr>
+          <w:lang w:val="pt-PT"/>
+        </w:rPr>
+        <w:t xml:space="preserve">, </w:t>
+      </w:r>
+      <w:r>
+        <w:rPr>
+          <w:i/>
+          <w:lang w:val="pt-PT"/>
+        </w:rPr>
+        <w:t>BVA</w:t>
+      </w:r>
+      <w:r>
+        <w:rPr>
+          <w:lang w:val="pt-PT"/>
+        </w:rPr>
+        <w:t>, diagrama de casos de uso e relatório de testes.</w:t>
+      </w:r>
+    </w:p>
+    <w:p>
+      <w:pPr>
+        <w:rPr>
+          <w:lang w:val="pt-PT"/>
+        </w:rPr>
+      </w:pPr>
+      <w:r>
+        <w:rPr>
+          <w:lang w:val="pt-PT"/>
+        </w:rPr>
+        <w:t xml:space="preserve">De igual forma, inclui-se a criação de um repositório </w:t>
+      </w:r>
+      <w:r>
+        <w:rPr>
+          <w:i/>
+          <w:lang w:val="pt-PT"/>
+        </w:rPr>
+        <w:t>GIT</w:t>
+      </w:r>
+      <w:r>
+        <w:rPr>
+          <w:lang w:val="pt-PT"/>
+        </w:rPr>
+        <w:t xml:space="preserve"> e a sua configuração, o estudo e criação de um projeto no </w:t>
+      </w:r>
+      <w:proofErr w:type="spellStart"/>
+      <w:r>
+        <w:rPr>
+          <w:i/>
+          <w:lang w:val="pt-PT"/>
+        </w:rPr>
+        <w:t>Youtrack</w:t>
+      </w:r>
+      <w:proofErr w:type="spellEnd"/>
+      <w:r>
+        <w:rPr>
+          <w:lang w:val="pt-PT"/>
+        </w:rPr>
+        <w:t xml:space="preserve"> enquanto ferramenta de </w:t>
+      </w:r>
+      <w:proofErr w:type="spellStart"/>
+      <w:r>
+        <w:rPr>
+          <w:i/>
+          <w:lang w:val="pt-PT"/>
+        </w:rPr>
+        <w:t>issue</w:t>
+      </w:r>
+      <w:proofErr w:type="spellEnd"/>
+      <w:r>
+        <w:rPr>
+          <w:i/>
+          <w:lang w:val="pt-PT"/>
+        </w:rPr>
+        <w:t xml:space="preserve"> </w:t>
+      </w:r>
+      <w:proofErr w:type="spellStart"/>
+      <w:r>
+        <w:rPr>
+          <w:i/>
+          <w:lang w:val="pt-PT"/>
+        </w:rPr>
+        <w:t>tracking</w:t>
+      </w:r>
+      <w:proofErr w:type="spellEnd"/>
+      <w:r>
+        <w:rPr>
+          <w:lang w:val="pt-PT"/>
+        </w:rPr>
+        <w:t xml:space="preserve"> para o desenvolvimento do projeto.</w:t>
+      </w:r>
+    </w:p>
+    <w:p>
+      <w:pPr>
+        <w:rPr>
+          <w:lang w:val="pt-PT"/>
+        </w:rPr>
+      </w:pPr>
+      <w:r>
+        <w:rPr>
+          <w:lang w:val="pt-PT"/>
+        </w:rPr>
+        <w:t>É incluído também o estudo das restantes ferramentas que irão ser configuradas e utilizadas nos sprints seguintes deste projeto.</w:t>
+      </w:r>
+    </w:p>
+    <w:p>
+      <w:pPr>
+        <w:pStyle w:val="Ttulo2"/>
+        <w:rPr>
+          <w:sz w:val="28"/>
+          <w:lang w:val="pt-PT"/>
+        </w:rPr>
+      </w:pPr>
+      <w:bookmarkStart w:id="4" w:name="_Toc532771239"/>
+      <w:r>
+        <w:rPr>
+          <w:sz w:val="28"/>
+          <w:lang w:val="pt-PT"/>
+        </w:rPr>
+        <w:t>Fora do  âmbito</w:t>
       </w:r>
       <w:bookmarkEnd w:id="4"/>
     </w:p>
@@ -5547,148 +5687,6 @@
         <w:rPr>
           <w:lang w:val="pt-PT"/>
         </w:rPr>
-        <w:t xml:space="preserve">No âmbito desta fase do trabalho inclui-se a definição de requisitos, realização de tabelas </w:t>
-      </w:r>
-      <w:r>
-        <w:rPr>
-          <w:i/>
-          <w:lang w:val="pt-PT"/>
-        </w:rPr>
-        <w:t>ECP</w:t>
-      </w:r>
-      <w:r>
-        <w:rPr>
-          <w:lang w:val="pt-PT"/>
-        </w:rPr>
-        <w:t xml:space="preserve">, </w:t>
-      </w:r>
-      <w:r>
-        <w:rPr>
-          <w:i/>
-          <w:lang w:val="pt-PT"/>
-        </w:rPr>
-        <w:t>BVA</w:t>
-      </w:r>
-      <w:r>
-        <w:rPr>
-          <w:lang w:val="pt-PT"/>
-        </w:rPr>
-        <w:t>, diagrama de casos de uso e relatório de testes.</w:t>
-      </w:r>
-    </w:p>
-    <w:p>
-      <w:pPr>
-        <w:rPr>
-          <w:lang w:val="pt-PT"/>
-        </w:rPr>
-      </w:pPr>
-      <w:r>
-        <w:rPr>
-          <w:lang w:val="pt-PT"/>
-        </w:rPr>
-        <w:t xml:space="preserve">De igual forma, inclui-se a criação de um repositório </w:t>
-      </w:r>
-      <w:r>
-        <w:rPr>
-          <w:i/>
-          <w:lang w:val="pt-PT"/>
-        </w:rPr>
-        <w:t>GIT</w:t>
-      </w:r>
-      <w:r>
-        <w:rPr>
-          <w:lang w:val="pt-PT"/>
-        </w:rPr>
-        <w:t xml:space="preserve"> e a sua configuração, o estudo e criação de um projeto no </w:t>
-      </w:r>
-      <w:proofErr w:type="spellStart"/>
-      <w:r>
-        <w:rPr>
-          <w:i/>
-          <w:lang w:val="pt-PT"/>
-        </w:rPr>
-        <w:t>Youtrack</w:t>
-      </w:r>
-      <w:proofErr w:type="spellEnd"/>
-      <w:r>
-        <w:rPr>
-          <w:lang w:val="pt-PT"/>
-        </w:rPr>
-        <w:t xml:space="preserve"> enquanto ferramenta de </w:t>
-      </w:r>
-      <w:proofErr w:type="spellStart"/>
-      <w:r>
-        <w:rPr>
-          <w:i/>
-          <w:lang w:val="pt-PT"/>
-        </w:rPr>
-        <w:t>issue</w:t>
-      </w:r>
-      <w:proofErr w:type="spellEnd"/>
-      <w:r>
-        <w:rPr>
-          <w:i/>
-          <w:lang w:val="pt-PT"/>
-        </w:rPr>
-        <w:t xml:space="preserve"> </w:t>
-      </w:r>
-      <w:proofErr w:type="spellStart"/>
-      <w:r>
-        <w:rPr>
-          <w:i/>
-          <w:lang w:val="pt-PT"/>
-        </w:rPr>
-        <w:t>tracking</w:t>
-      </w:r>
-      <w:proofErr w:type="spellEnd"/>
-      <w:r>
-        <w:rPr>
-          <w:lang w:val="pt-PT"/>
-        </w:rPr>
-        <w:t xml:space="preserve"> para o desenvolvimento do projeto.</w:t>
-      </w:r>
-    </w:p>
-    <w:p>
-      <w:pPr>
-        <w:rPr>
-          <w:lang w:val="pt-PT"/>
-        </w:rPr>
-      </w:pPr>
-      <w:r>
-        <w:rPr>
-          <w:lang w:val="pt-PT"/>
-        </w:rPr>
-        <w:t>É incluído também o estudo das restantes ferramentas que irão ser configuradas e utilizadas nos sprints seguintes deste projeto.</w:t>
-      </w:r>
-    </w:p>
-    <w:p>
-      <w:pPr>
-        <w:pStyle w:val="Ttulo2"/>
-        <w:rPr>
-          <w:sz w:val="28"/>
-          <w:lang w:val="pt-PT"/>
-        </w:rPr>
-      </w:pPr>
-      <w:bookmarkStart w:id="5" w:name="_Toc532771239"/>
-      <w:r>
-        <w:rPr>
-          <w:sz w:val="28"/>
-          <w:lang w:val="pt-PT"/>
-        </w:rPr>
-        <w:t>Fora do  âmbito</w:t>
-      </w:r>
-      <w:bookmarkEnd w:id="5"/>
-    </w:p>
-    <w:p>
-      <w:pPr>
-        <w:rPr>
-          <w:lang w:val="pt-PT"/>
-        </w:rPr>
-      </w:pPr>
-      <w:r>
-        <w:rPr>
-          <w:lang w:val="pt-PT"/>
-        </w:rPr>
         <w:t xml:space="preserve">Fora do âmbito desta fase do projeto, inclui-se desenvolvimento de software funcional bem como a utilização de ferramentas para codificação de testes, revisão de código, ferramentas </w:t>
       </w:r>
       <w:r>
@@ -5759,76 +5757,6 @@
     <w:p>
       <w:pPr>
         <w:pStyle w:val="Ttulo"/>
-        <w:rPr>
-          <w:lang w:val="pt-PT"/>
-        </w:rPr>
-      </w:pPr>
-    </w:p>
-    <w:p>
-      <w:pPr>
-        <w:pStyle w:val="Ttulo"/>
-        <w:rPr>
-          <w:lang w:val="pt-PT"/>
-        </w:rPr>
-      </w:pPr>
-    </w:p>
-    <w:p>
-      <w:pPr>
-        <w:pStyle w:val="Ttulo"/>
-        <w:rPr>
-          <w:lang w:val="pt-PT"/>
-        </w:rPr>
-      </w:pPr>
-    </w:p>
-    <w:p>
-      <w:pPr>
-        <w:pStyle w:val="Ttulo"/>
-        <w:rPr>
-          <w:lang w:val="pt-PT"/>
-        </w:rPr>
-      </w:pPr>
-    </w:p>
-    <w:p>
-      <w:pPr>
-        <w:pStyle w:val="Ttulo"/>
-        <w:rPr>
-          <w:lang w:val="pt-PT"/>
-        </w:rPr>
-      </w:pPr>
-    </w:p>
-    <w:p>
-      <w:pPr>
-        <w:pStyle w:val="Ttulo"/>
-        <w:rPr>
-          <w:lang w:val="pt-PT"/>
-        </w:rPr>
-      </w:pPr>
-    </w:p>
-    <w:p>
-      <w:pPr>
-        <w:pStyle w:val="Ttulo"/>
-        <w:rPr>
-          <w:lang w:val="pt-PT"/>
-        </w:rPr>
-      </w:pPr>
-    </w:p>
-    <w:p>
-      <w:pPr>
-        <w:pStyle w:val="Ttulo"/>
-        <w:rPr>
-          <w:lang w:val="pt-PT"/>
-        </w:rPr>
-      </w:pPr>
-    </w:p>
-    <w:p>
-      <w:pPr>
-        <w:rPr>
-          <w:lang w:val="pt-PT"/>
-        </w:rPr>
-      </w:pPr>
-    </w:p>
-    <w:p>
-      <w:pPr>
         <w:rPr>
           <w:lang w:val="pt-PT"/>
         </w:rPr>
@@ -5843,6 +5771,110 @@
           <w:lang w:val="pt-PT"/>
         </w:rPr>
       </w:pPr>
+      <w:r>
+        <w:rPr>
+          <w:rFonts w:ascii="Berlin Sans FB" w:hAnsi="Berlin Sans FB"/>
+          <w:sz w:val="40"/>
+          <w:lang w:val="pt-PT"/>
+        </w:rPr>
+        <w:t>Diagrama de Use Cases</w:t>
+      </w:r>
+    </w:p>
+    <w:p>
+      <w:pPr>
+        <w:rPr>
+          <w:lang w:val="pt-PT"/>
+        </w:rPr>
+      </w:pPr>
+      <w:r>
+        <w:rPr>
+          <w:noProof/>
+          <w:lang w:val="pt-PT"/>
+        </w:rPr>
+        <w:drawing>
+          <wp:anchor distT="0" distB="0" distL="114300" distR="114300" simplePos="0" relativeHeight="251658240" behindDoc="1" locked="0" layoutInCell="1" allowOverlap="1" wp14:anchorId="461544E1" wp14:editId="10BF825F">
+            <wp:simplePos x="0" y="0"/>
+            <wp:positionH relativeFrom="column">
+              <wp:posOffset>9525</wp:posOffset>
+            </wp:positionH>
+            <wp:positionV relativeFrom="paragraph">
+              <wp:posOffset>277495</wp:posOffset>
+            </wp:positionV>
+            <wp:extent cx="5612130" cy="2900045"/>
+            <wp:effectExtent l="0" t="0" r="7620" b="0"/>
+            <wp:wrapTight wrapText="bothSides">
+              <wp:wrapPolygon edited="0">
+                <wp:start x="0" y="0"/>
+                <wp:lineTo x="0" y="21425"/>
+                <wp:lineTo x="21556" y="21425"/>
+                <wp:lineTo x="21556" y="0"/>
+                <wp:lineTo x="0" y="0"/>
+              </wp:wrapPolygon>
+            </wp:wrapTight>
+            <wp:docPr id="9" name="Imagem 9" descr="Uma imagem com texto, mapa&#10;&#10;Descrição gerada com confiança muito alta"/>
+            <wp:cNvGraphicFramePr>
+              <a:graphicFrameLocks xmlns:a="http://schemas.openxmlformats.org/drawingml/2006/main" noChangeAspect="1"/>
+            </wp:cNvGraphicFramePr>
+            <a:graphic xmlns:a="http://schemas.openxmlformats.org/drawingml/2006/main">
+              <a:graphicData uri="http://schemas.openxmlformats.org/drawingml/2006/picture">
+                <pic:pic xmlns:pic="http://schemas.openxmlformats.org/drawingml/2006/picture">
+                  <pic:nvPicPr>
+                    <pic:cNvPr id="9" name="Use Cases Diagram.png"/>
+                    <pic:cNvPicPr/>
+                  </pic:nvPicPr>
+                  <pic:blipFill>
+                    <a:blip r:embed="rId11">
+                      <a:extLst>
+                        <a:ext uri="{28A0092B-C50C-407E-A947-70E740481C1C}">
+                          <a14:useLocalDpi xmlns:a14="http://schemas.microsoft.com/office/drawing/2010/main" val="0"/>
+                        </a:ext>
+                      </a:extLst>
+                    </a:blip>
+                    <a:stretch>
+                      <a:fillRect/>
+                    </a:stretch>
+                  </pic:blipFill>
+                  <pic:spPr>
+                    <a:xfrm>
+                      <a:off x="0" y="0"/>
+                      <a:ext cx="5612130" cy="2900045"/>
+                    </a:xfrm>
+                    <a:prstGeom prst="rect">
+                      <a:avLst/>
+                    </a:prstGeom>
+                  </pic:spPr>
+                </pic:pic>
+              </a:graphicData>
+            </a:graphic>
+          </wp:anchor>
+        </w:drawing>
+      </w:r>
+      <w:bookmarkStart w:id="5" w:name="_GoBack"/>
+      <w:bookmarkEnd w:id="5"/>
+    </w:p>
+    <w:p>
+      <w:pPr>
+        <w:rPr>
+          <w:lang w:val="pt-PT"/>
+        </w:rPr>
+      </w:pPr>
+    </w:p>
+    <w:p>
+      <w:pPr>
+        <w:rPr>
+          <w:lang w:val="pt-PT"/>
+        </w:rPr>
+      </w:pPr>
+    </w:p>
+    <w:p>
+      <w:pPr>
+        <w:pStyle w:val="Ttulo1"/>
+        <w:rPr>
+          <w:rFonts w:ascii="Berlin Sans FB" w:hAnsi="Berlin Sans FB"/>
+          <w:sz w:val="40"/>
+          <w:lang w:val="pt-PT"/>
+        </w:rPr>
+      </w:pPr>
       <w:bookmarkStart w:id="6" w:name="_Toc532766757"/>
       <w:bookmarkStart w:id="7" w:name="_Toc532771240"/>
       <w:proofErr w:type="spellStart"/>
@@ -5852,7 +5884,6 @@
           <w:sz w:val="40"/>
           <w:lang w:val="pt-PT"/>
         </w:rPr>
-        <w:lastRenderedPageBreak/>
         <w:t>Metódo</w:t>
       </w:r>
       <w:proofErr w:type="spellEnd"/>
@@ -5932,7 +5963,7 @@
                     <pic:cNvPicPr/>
                   </pic:nvPicPr>
                   <pic:blipFill rotWithShape="1">
-                    <a:blip r:embed="rId11"/>
+                    <a:blip r:embed="rId12"/>
                     <a:srcRect l="1584" t="14383" r="19439" b="58238"/>
                     <a:stretch/>
                   </pic:blipFill>
@@ -7486,7 +7517,6 @@
           <w:sz w:val="40"/>
           <w:lang w:val="pt-PT"/>
         </w:rPr>
-        <w:lastRenderedPageBreak/>
         <w:t>Metódo</w:t>
       </w:r>
       <w:proofErr w:type="spellEnd"/>
@@ -7565,7 +7595,7 @@
                     <pic:cNvPicPr/>
                   </pic:nvPicPr>
                   <pic:blipFill rotWithShape="1">
-                    <a:blip r:embed="rId11"/>
+                    <a:blip r:embed="rId12"/>
                     <a:srcRect l="1595" t="45237" r="19468" b="26937"/>
                     <a:stretch/>
                   </pic:blipFill>
@@ -9096,7 +9126,6 @@
           <w:sz w:val="40"/>
           <w:lang w:val="pt-PT"/>
         </w:rPr>
-        <w:lastRenderedPageBreak/>
         <w:t>Metódo</w:t>
       </w:r>
       <w:proofErr w:type="spellEnd"/>
@@ -9174,7 +9203,7 @@
                     <pic:cNvPicPr/>
                   </pic:nvPicPr>
                   <pic:blipFill rotWithShape="1">
-                    <a:blip r:embed="rId12"/>
+                    <a:blip r:embed="rId13"/>
                     <a:srcRect l="1463" t="16902" r="19353" b="56176"/>
                     <a:stretch/>
                   </pic:blipFill>
@@ -10986,7 +11015,7 @@
                     <pic:cNvPicPr/>
                   </pic:nvPicPr>
                   <pic:blipFill rotWithShape="1">
-                    <a:blip r:embed="rId12"/>
+                    <a:blip r:embed="rId13"/>
                     <a:srcRect l="1464" t="47537" r="19341" b="15682"/>
                     <a:stretch/>
                   </pic:blipFill>
@@ -14094,7 +14123,7 @@
                     <pic:cNvPicPr/>
                   </pic:nvPicPr>
                   <pic:blipFill rotWithShape="1">
-                    <a:blip r:embed="rId13"/>
+                    <a:blip r:embed="rId14"/>
                     <a:srcRect l="1568" t="14670" r="19564" b="53564"/>
                     <a:stretch/>
                   </pic:blipFill>
@@ -16464,7 +16493,7 @@
                     <pic:cNvPicPr/>
                   </pic:nvPicPr>
                   <pic:blipFill rotWithShape="1">
-                    <a:blip r:embed="rId14"/>
+                    <a:blip r:embed="rId15"/>
                     <a:srcRect l="1648" t="30181" r="19404" b="42738"/>
                     <a:stretch/>
                   </pic:blipFill>
@@ -18291,7 +18320,7 @@
                     <pic:cNvPicPr/>
                   </pic:nvPicPr>
                   <pic:blipFill rotWithShape="1">
-                    <a:blip r:embed="rId15"/>
+                    <a:blip r:embed="rId16"/>
                     <a:srcRect l="1463" t="20983" r="19179" b="46880"/>
                     <a:stretch/>
                   </pic:blipFill>
@@ -20817,7 +20846,7 @@
                     <pic:cNvPicPr/>
                   </pic:nvPicPr>
                   <pic:blipFill rotWithShape="1">
-                    <a:blip r:embed="rId15"/>
+                    <a:blip r:embed="rId16"/>
                     <a:srcRect l="1649" t="56901" r="19488" b="11709"/>
                     <a:stretch/>
                   </pic:blipFill>
@@ -23226,7 +23255,7 @@
       </w:pPr>
     </w:p>
     <w:sectPr>
-      <w:footerReference w:type="default" r:id="rId16"/>
+      <w:footerReference w:type="default" r:id="rId17"/>
       <w:pgSz w:w="12240" w:h="15840"/>
       <w:pgMar w:top="1417" w:right="1701" w:bottom="990" w:left="1701" w:header="720" w:footer="720" w:gutter="0"/>
       <w:cols w:space="720"/>
@@ -24580,7 +24609,7 @@
 </file>
 
 <file path=customXml/itemProps1.xml><?xml version="1.0" encoding="utf-8"?>
-<ds:datastoreItem xmlns:ds="http://schemas.openxmlformats.org/officeDocument/2006/customXml" ds:itemID="{7552E78A-1175-4ACF-BC4A-CDFC9C888F23}">
+<ds:datastoreItem xmlns:ds="http://schemas.openxmlformats.org/officeDocument/2006/customXml" ds:itemID="{CE253E36-737A-4061-A9C5-5C7BE70ADC2C}">
   <ds:schemaRefs>
     <ds:schemaRef ds:uri="http://schemas.openxmlformats.org/officeDocument/2006/bibliography"/>
   </ds:schemaRefs>

</xml_diff>

<commit_message>
Update Engenharia de Software II-Relatorio parte 2.docx
Relatório em desenvolvimento
</commit_message>
<xml_diff>
--- a/Engenharia de Software II-Relatorio parte 2.docx
+++ b/Engenharia de Software II-Relatorio parte 2.docx
@@ -4788,20 +4788,6 @@
     </w:p>
     <w:p>
       <w:pPr>
-        <w:rPr>
-          <w:lang w:val="pt-PT"/>
-        </w:rPr>
-      </w:pPr>
-    </w:p>
-    <w:p>
-      <w:pPr>
-        <w:rPr>
-          <w:lang w:val="pt-PT"/>
-        </w:rPr>
-      </w:pPr>
-    </w:p>
-    <w:p>
-      <w:pPr>
         <w:pStyle w:val="Heading1"/>
         <w:rPr>
           <w:rFonts w:ascii="Berlin Sans FB" w:hAnsi="Berlin Sans FB"/>
@@ -4816,6 +4802,7 @@
           <w:sz w:val="40"/>
           <w:lang w:val="pt-PT"/>
         </w:rPr>
+        <w:lastRenderedPageBreak/>
         <w:t>Introdução</w:t>
       </w:r>
       <w:bookmarkEnd w:id="1"/>
@@ -5162,6 +5149,7 @@
           <w:sz w:val="40"/>
           <w:lang w:val="pt-PT"/>
         </w:rPr>
+        <w:lastRenderedPageBreak/>
         <w:t>Âmbito do Projeto</w:t>
       </w:r>
       <w:bookmarkEnd w:id="2"/>
@@ -5486,20 +5474,6 @@
     </w:p>
     <w:p>
       <w:pPr>
-        <w:rPr>
-          <w:lang w:val="pt-PT"/>
-        </w:rPr>
-      </w:pPr>
-    </w:p>
-    <w:p>
-      <w:pPr>
-        <w:rPr>
-          <w:lang w:val="pt-PT"/>
-        </w:rPr>
-      </w:pPr>
-    </w:p>
-    <w:p>
-      <w:pPr>
         <w:pStyle w:val="Heading1"/>
         <w:rPr>
           <w:rFonts w:ascii="Berlin Sans FB" w:hAnsi="Berlin Sans FB"/>
@@ -5509,12 +5483,313 @@
       </w:pPr>
       <w:bookmarkStart w:id="5" w:name="_Toc532766758"/>
       <w:bookmarkStart w:id="6" w:name="_Toc532771241"/>
-      <w:r>
+    </w:p>
+    <w:p>
+      <w:pPr>
+        <w:pStyle w:val="Heading1"/>
         <w:rPr>
           <w:rFonts w:ascii="Berlin Sans FB" w:hAnsi="Berlin Sans FB"/>
           <w:sz w:val="40"/>
           <w:lang w:val="pt-PT"/>
         </w:rPr>
+      </w:pPr>
+      <w:r>
+        <w:rPr>
+          <w:rFonts w:ascii="Berlin Sans FB" w:hAnsi="Berlin Sans FB"/>
+          <w:sz w:val="40"/>
+          <w:lang w:val="pt-PT"/>
+        </w:rPr>
+        <w:t>Tecnologias Implementadas</w:t>
+      </w:r>
+    </w:p>
+    <w:p>
+      <w:pPr>
+        <w:rPr>
+          <w:lang w:val="pt-PT"/>
+        </w:rPr>
+      </w:pPr>
+    </w:p>
+    <w:p>
+      <w:pPr>
+        <w:pStyle w:val="BodyText"/>
+        <w:jc w:val="both"/>
+        <w:rPr>
+          <w:lang w:val="pt-PT"/>
+        </w:rPr>
+      </w:pPr>
+      <w:r>
+        <w:rPr>
+          <w:lang w:val="pt-PT"/>
+        </w:rPr>
+        <w:t>Como ferramentas vamos ter:</w:t>
+      </w:r>
+    </w:p>
+    <w:p>
+      <w:pPr>
+        <w:pStyle w:val="BodyText"/>
+        <w:jc w:val="both"/>
+        <w:rPr>
+          <w:lang w:val="pt-PT"/>
+        </w:rPr>
+      </w:pPr>
+      <w:r>
+        <w:rPr>
+          <w:lang w:val="pt-PT"/>
+        </w:rPr>
+        <w:t>-O YouTrack, ferramenta issue tracker para desenvolvimento usando metodologias ágeis;</w:t>
+      </w:r>
+    </w:p>
+    <w:p>
+      <w:pPr>
+        <w:pStyle w:val="BodyText"/>
+        <w:jc w:val="both"/>
+        <w:rPr>
+          <w:lang w:val="pt-PT"/>
+        </w:rPr>
+      </w:pPr>
+      <w:r>
+        <w:rPr>
+          <w:lang w:val="pt-PT"/>
+        </w:rPr>
+        <w:t>-O Jenkins que vai permitir implementar conceitos de Continuous Integration como builds e testes automáticos;</w:t>
+      </w:r>
+    </w:p>
+    <w:p>
+      <w:pPr>
+        <w:pStyle w:val="BodyText"/>
+        <w:jc w:val="both"/>
+        <w:rPr>
+          <w:lang w:val="pt-PT"/>
+        </w:rPr>
+      </w:pPr>
+      <w:r>
+        <w:rPr>
+          <w:lang w:val="pt-PT"/>
+        </w:rPr>
+        <w:t>-O IntelliJ como ambiente de desenvolvimento</w:t>
+      </w:r>
+      <w:r>
+        <w:rPr>
+          <w:lang w:val="pt-PT"/>
+        </w:rPr>
+        <w:t xml:space="preserve"> do código a ser impleementado</w:t>
+      </w:r>
+      <w:r>
+        <w:rPr>
+          <w:lang w:val="pt-PT"/>
+        </w:rPr>
+        <w:t>;</w:t>
+      </w:r>
+    </w:p>
+    <w:p>
+      <w:pPr>
+        <w:pStyle w:val="BodyText"/>
+        <w:jc w:val="both"/>
+        <w:rPr>
+          <w:lang w:val="pt-PT"/>
+        </w:rPr>
+      </w:pPr>
+      <w:r>
+        <w:rPr>
+          <w:lang w:val="pt-PT"/>
+        </w:rPr>
+        <w:t>-A linguagem Java que vai ser utilizada para o desenvolvimento do motor de pesquisa e especificação de testes;</w:t>
+      </w:r>
+    </w:p>
+    <w:p>
+      <w:pPr>
+        <w:pStyle w:val="BodyText"/>
+        <w:jc w:val="both"/>
+        <w:rPr>
+          <w:lang w:val="pt-PT"/>
+        </w:rPr>
+      </w:pPr>
+      <w:r>
+        <w:rPr>
+          <w:lang w:val="pt-PT"/>
+        </w:rPr>
+        <w:t>-A framework jUnit para codificação dos testes especificados;</w:t>
+      </w:r>
+    </w:p>
+    <w:p>
+      <w:pPr>
+        <w:pStyle w:val="BodyText"/>
+        <w:jc w:val="both"/>
+        <w:rPr>
+          <w:lang w:val="pt-PT"/>
+        </w:rPr>
+      </w:pPr>
+      <w:r>
+        <w:rPr>
+          <w:lang w:val="pt-PT"/>
+        </w:rPr>
+        <w:t>-A plataforma GitHub que serve para hospedagem do c</w:t>
+      </w:r>
+      <w:r>
+        <w:rPr>
+          <w:lang w:val="pt-PT"/>
+        </w:rPr>
+        <w:t>ó</w:t>
+      </w:r>
+      <w:r>
+        <w:rPr>
+          <w:lang w:val="pt-PT"/>
+        </w:rPr>
+        <w:t>digo-fonte</w:t>
+      </w:r>
+      <w:r>
+        <w:rPr>
+          <w:lang w:val="pt-PT"/>
+        </w:rPr>
+        <w:t xml:space="preserve"> e de todos os ficheiros referentes a este projeto</w:t>
+      </w:r>
+      <w:r>
+        <w:rPr>
+          <w:lang w:val="pt-PT"/>
+        </w:rPr>
+        <w:t>.</w:t>
+      </w:r>
+    </w:p>
+    <w:p>
+      <w:pPr>
+        <w:pStyle w:val="Heading1"/>
+        <w:rPr>
+          <w:rFonts w:ascii="Berlin Sans FB" w:hAnsi="Berlin Sans FB"/>
+          <w:sz w:val="40"/>
+          <w:lang w:val="pt-PT"/>
+        </w:rPr>
+      </w:pPr>
+    </w:p>
+    <w:p>
+      <w:pPr>
+        <w:pStyle w:val="Heading1"/>
+        <w:rPr>
+          <w:rFonts w:ascii="Berlin Sans FB" w:hAnsi="Berlin Sans FB"/>
+          <w:sz w:val="40"/>
+          <w:lang w:val="pt-PT"/>
+        </w:rPr>
+      </w:pPr>
+    </w:p>
+    <w:p>
+      <w:pPr>
+        <w:pStyle w:val="Heading1"/>
+        <w:rPr>
+          <w:rFonts w:ascii="Berlin Sans FB" w:hAnsi="Berlin Sans FB"/>
+          <w:sz w:val="40"/>
+          <w:lang w:val="pt-PT"/>
+        </w:rPr>
+      </w:pPr>
+    </w:p>
+    <w:p>
+      <w:pPr>
+        <w:pStyle w:val="Heading1"/>
+        <w:rPr>
+          <w:rFonts w:ascii="Berlin Sans FB" w:hAnsi="Berlin Sans FB"/>
+          <w:sz w:val="40"/>
+          <w:lang w:val="pt-PT"/>
+        </w:rPr>
+      </w:pPr>
+    </w:p>
+    <w:p>
+      <w:pPr>
+        <w:pStyle w:val="Heading1"/>
+        <w:rPr>
+          <w:rFonts w:ascii="Berlin Sans FB" w:hAnsi="Berlin Sans FB"/>
+          <w:sz w:val="40"/>
+          <w:lang w:val="pt-PT"/>
+        </w:rPr>
+      </w:pPr>
+    </w:p>
+    <w:p>
+      <w:pPr>
+        <w:pStyle w:val="Heading1"/>
+        <w:rPr>
+          <w:rFonts w:ascii="Berlin Sans FB" w:hAnsi="Berlin Sans FB"/>
+          <w:sz w:val="40"/>
+          <w:lang w:val="pt-PT"/>
+        </w:rPr>
+      </w:pPr>
+    </w:p>
+    <w:p>
+      <w:pPr>
+        <w:pStyle w:val="Heading1"/>
+        <w:rPr>
+          <w:rFonts w:ascii="Berlin Sans FB" w:hAnsi="Berlin Sans FB"/>
+          <w:sz w:val="40"/>
+          <w:lang w:val="pt-PT"/>
+        </w:rPr>
+      </w:pPr>
+    </w:p>
+    <w:p>
+      <w:pPr>
+        <w:pStyle w:val="Heading1"/>
+        <w:rPr>
+          <w:rFonts w:ascii="Berlin Sans FB" w:hAnsi="Berlin Sans FB"/>
+          <w:sz w:val="40"/>
+          <w:lang w:val="pt-PT"/>
+        </w:rPr>
+      </w:pPr>
+    </w:p>
+    <w:p>
+      <w:pPr>
+        <w:rPr>
+          <w:lang w:val="pt-PT"/>
+        </w:rPr>
+      </w:pPr>
+    </w:p>
+    <w:p>
+      <w:pPr>
+        <w:rPr>
+          <w:lang w:val="pt-PT"/>
+        </w:rPr>
+      </w:pPr>
+    </w:p>
+    <w:p>
+      <w:pPr>
+        <w:rPr>
+          <w:lang w:val="pt-PT"/>
+        </w:rPr>
+      </w:pPr>
+    </w:p>
+    <w:p>
+      <w:pPr>
+        <w:rPr>
+          <w:lang w:val="pt-PT"/>
+        </w:rPr>
+      </w:pPr>
+    </w:p>
+    <w:p>
+      <w:pPr>
+        <w:rPr>
+          <w:lang w:val="pt-PT"/>
+        </w:rPr>
+      </w:pPr>
+    </w:p>
+    <w:p>
+      <w:pPr>
+        <w:rPr>
+          <w:lang w:val="pt-PT"/>
+        </w:rPr>
+      </w:pPr>
+      <w:bookmarkStart w:id="7" w:name="_GoBack"/>
+      <w:bookmarkEnd w:id="7"/>
+    </w:p>
+    <w:p>
+      <w:pPr>
+        <w:pStyle w:val="Heading1"/>
+        <w:rPr>
+          <w:rFonts w:ascii="Berlin Sans FB" w:hAnsi="Berlin Sans FB"/>
+          <w:sz w:val="40"/>
+          <w:lang w:val="pt-PT"/>
+        </w:rPr>
+      </w:pPr>
+      <w:r>
+        <w:rPr>
+          <w:rFonts w:ascii="Berlin Sans FB" w:hAnsi="Berlin Sans FB"/>
+          <w:sz w:val="40"/>
+          <w:lang w:val="pt-PT"/>
+        </w:rPr>
+        <w:lastRenderedPageBreak/>
         <w:t xml:space="preserve">Metódo </w:t>
       </w:r>
       <w:r>
@@ -5661,26 +5936,98 @@
           <w:lang w:val="pt-PT"/>
         </w:rPr>
       </w:pPr>
-      <w:bookmarkStart w:id="7" w:name="_Toc532766757"/>
-      <w:bookmarkStart w:id="8" w:name="_Toc532771240"/>
-      <w:r>
+      <w:bookmarkStart w:id="8" w:name="_Toc532766757"/>
+      <w:bookmarkStart w:id="9" w:name="_Toc532771240"/>
+    </w:p>
+    <w:p>
+      <w:pPr>
+        <w:rPr>
+          <w:lang w:val="pt-PT"/>
+        </w:rPr>
+      </w:pPr>
+    </w:p>
+    <w:p>
+      <w:pPr>
+        <w:pStyle w:val="Heading1"/>
         <w:rPr>
           <w:rFonts w:ascii="Berlin Sans FB" w:hAnsi="Berlin Sans FB"/>
           <w:sz w:val="40"/>
           <w:lang w:val="pt-PT"/>
         </w:rPr>
-        <w:t xml:space="preserve">Metódo </w:t>
-      </w:r>
-      <w:r>
+      </w:pPr>
+    </w:p>
+    <w:p>
+      <w:pPr>
+        <w:rPr>
+          <w:lang w:val="pt-PT"/>
+        </w:rPr>
+      </w:pPr>
+    </w:p>
+    <w:p>
+      <w:pPr>
+        <w:pStyle w:val="Heading1"/>
         <w:rPr>
           <w:rFonts w:ascii="Berlin Sans FB" w:hAnsi="Berlin Sans FB"/>
           <w:sz w:val="40"/>
           <w:lang w:val="pt-PT"/>
         </w:rPr>
+      </w:pPr>
+    </w:p>
+    <w:p>
+      <w:pPr>
+        <w:pStyle w:val="Heading1"/>
+        <w:rPr>
+          <w:rFonts w:ascii="Berlin Sans FB" w:hAnsi="Berlin Sans FB"/>
+          <w:sz w:val="40"/>
+          <w:lang w:val="pt-PT"/>
+        </w:rPr>
+      </w:pPr>
+    </w:p>
+    <w:p>
+      <w:pPr>
+        <w:pStyle w:val="Heading1"/>
+        <w:rPr>
+          <w:rFonts w:ascii="Berlin Sans FB" w:hAnsi="Berlin Sans FB"/>
+          <w:sz w:val="40"/>
+          <w:lang w:val="pt-PT"/>
+        </w:rPr>
+      </w:pPr>
+    </w:p>
+    <w:p>
+      <w:pPr>
+        <w:rPr>
+          <w:lang w:val="pt-PT"/>
+        </w:rPr>
+      </w:pPr>
+    </w:p>
+    <w:p>
+      <w:pPr>
+        <w:pStyle w:val="Heading1"/>
+        <w:rPr>
+          <w:rFonts w:ascii="Berlin Sans FB" w:hAnsi="Berlin Sans FB"/>
+          <w:sz w:val="40"/>
+          <w:lang w:val="pt-PT"/>
+        </w:rPr>
+      </w:pPr>
+      <w:r>
+        <w:rPr>
+          <w:rFonts w:ascii="Berlin Sans FB" w:hAnsi="Berlin Sans FB"/>
+          <w:sz w:val="40"/>
+          <w:lang w:val="pt-PT"/>
+        </w:rPr>
+        <w:lastRenderedPageBreak/>
+        <w:t xml:space="preserve">Metódo </w:t>
+      </w:r>
+      <w:r>
+        <w:rPr>
+          <w:rFonts w:ascii="Berlin Sans FB" w:hAnsi="Berlin Sans FB"/>
+          <w:sz w:val="40"/>
+          <w:lang w:val="pt-PT"/>
+        </w:rPr>
         <w:t>remove</w:t>
       </w:r>
-      <w:bookmarkEnd w:id="7"/>
       <w:bookmarkEnd w:id="8"/>
+      <w:bookmarkEnd w:id="9"/>
     </w:p>
     <w:p>
       <w:pPr>
@@ -5773,18 +6120,17 @@
           <w:lang w:val="pt-PT"/>
         </w:rPr>
       </w:pPr>
-      <w:bookmarkStart w:id="9" w:name="_Toc532766759"/>
-      <w:bookmarkStart w:id="10" w:name="_Toc532771242"/>
+      <w:bookmarkStart w:id="10" w:name="_Toc532766759"/>
+      <w:bookmarkStart w:id="11" w:name="_Toc532771242"/>
       <w:r>
         <w:rPr>
           <w:sz w:val="28"/>
           <w:lang w:val="pt-PT"/>
         </w:rPr>
-        <w:lastRenderedPageBreak/>
         <w:t>Tabela BVA</w:t>
       </w:r>
-      <w:bookmarkEnd w:id="9"/>
       <w:bookmarkEnd w:id="10"/>
+      <w:bookmarkEnd w:id="11"/>
     </w:p>
     <w:p>
       <w:pPr>
@@ -5841,8 +6187,8 @@
           <w:lang w:val="pt-PT"/>
         </w:rPr>
       </w:pPr>
-      <w:bookmarkStart w:id="11" w:name="_Toc532766760"/>
-      <w:bookmarkStart w:id="12" w:name="_Toc532771243"/>
+      <w:bookmarkStart w:id="12" w:name="_Toc532766760"/>
+      <w:bookmarkStart w:id="13" w:name="_Toc532771243"/>
       <w:r>
         <w:rPr>
           <w:sz w:val="28"/>
@@ -5864,8 +6210,8 @@
         </w:rPr>
         <w:t xml:space="preserve"> de teste</w:t>
       </w:r>
-      <w:bookmarkEnd w:id="11"/>
       <w:bookmarkEnd w:id="12"/>
+      <w:bookmarkEnd w:id="13"/>
     </w:p>
     <w:p>
       <w:pPr>
@@ -5875,8 +6221,8 @@
           <w:lang w:val="pt-PT"/>
         </w:rPr>
       </w:pPr>
-      <w:bookmarkStart w:id="13" w:name="_Toc532766761"/>
-      <w:bookmarkStart w:id="14" w:name="_Toc532771244"/>
+      <w:bookmarkStart w:id="14" w:name="_Toc532766761"/>
+      <w:bookmarkStart w:id="15" w:name="_Toc532771244"/>
       <w:r>
         <w:rPr>
           <w:sz w:val="28"/>
@@ -5891,8 +6237,8 @@
         </w:rPr>
         <w:t>.1 ()</w:t>
       </w:r>
-      <w:bookmarkEnd w:id="13"/>
       <w:bookmarkEnd w:id="14"/>
+      <w:bookmarkEnd w:id="15"/>
     </w:p>
     <w:p>
       <w:pPr>
@@ -5928,8 +6274,8 @@
           <w:lang w:val="pt-PT"/>
         </w:rPr>
       </w:pPr>
-      <w:bookmarkStart w:id="15" w:name="_Toc532766762"/>
-      <w:bookmarkStart w:id="16" w:name="_Toc532771245"/>
+      <w:bookmarkStart w:id="16" w:name="_Toc532766762"/>
+      <w:bookmarkStart w:id="17" w:name="_Toc532771245"/>
       <w:r>
         <w:rPr>
           <w:sz w:val="28"/>
@@ -5944,8 +6290,8 @@
         </w:rPr>
         <w:t>1.2 ()</w:t>
       </w:r>
-      <w:bookmarkEnd w:id="15"/>
       <w:bookmarkEnd w:id="16"/>
+      <w:bookmarkEnd w:id="17"/>
     </w:p>
     <w:p>
       <w:pPr>
@@ -5991,42 +6337,6 @@
     </w:p>
     <w:p>
       <w:pPr>
-        <w:rPr>
-          <w:lang w:val="pt-PT"/>
-        </w:rPr>
-      </w:pPr>
-    </w:p>
-    <w:p>
-      <w:pPr>
-        <w:rPr>
-          <w:lang w:val="pt-PT"/>
-        </w:rPr>
-      </w:pPr>
-    </w:p>
-    <w:p>
-      <w:pPr>
-        <w:rPr>
-          <w:lang w:val="pt-PT"/>
-        </w:rPr>
-      </w:pPr>
-    </w:p>
-    <w:p>
-      <w:pPr>
-        <w:rPr>
-          <w:lang w:val="pt-PT"/>
-        </w:rPr>
-      </w:pPr>
-    </w:p>
-    <w:p>
-      <w:pPr>
-        <w:rPr>
-          <w:lang w:val="pt-PT"/>
-        </w:rPr>
-      </w:pPr>
-    </w:p>
-    <w:p>
-      <w:pPr>
-        <w:pStyle w:val="Title"/>
         <w:rPr>
           <w:lang w:val="pt-PT"/>
         </w:rPr>
@@ -6055,8 +6365,8 @@
           <w:lang w:val="pt-PT"/>
         </w:rPr>
       </w:pPr>
-      <w:bookmarkStart w:id="17" w:name="_Toc532766776"/>
-      <w:bookmarkStart w:id="18" w:name="_Toc532771252"/>
+      <w:bookmarkStart w:id="18" w:name="_Toc532766776"/>
+      <w:bookmarkStart w:id="19" w:name="_Toc532771252"/>
       <w:r>
         <w:rPr>
           <w:rFonts w:ascii="Berlin Sans FB" w:hAnsi="Berlin Sans FB"/>
@@ -6074,8 +6384,8 @@
         </w:rPr>
         <w:t xml:space="preserve"> </w:t>
       </w:r>
-      <w:bookmarkEnd w:id="17"/>
       <w:bookmarkEnd w:id="18"/>
+      <w:bookmarkEnd w:id="19"/>
       <w:r>
         <w:rPr>
           <w:rFonts w:ascii="Berlin Sans FB" w:hAnsi="Berlin Sans FB"/>
@@ -6093,8 +6403,8 @@
           <w:lang w:val="pt-PT"/>
         </w:rPr>
       </w:pPr>
-      <w:bookmarkStart w:id="19" w:name="_Toc532766777"/>
-      <w:bookmarkStart w:id="20" w:name="_Toc532771253"/>
+      <w:bookmarkStart w:id="20" w:name="_Toc532766777"/>
+      <w:bookmarkStart w:id="21" w:name="_Toc532771253"/>
       <w:r>
         <w:rPr>
           <w:sz w:val="28"/>
@@ -6102,8 +6412,8 @@
         </w:rPr>
         <w:t>Tabela ECP</w:t>
       </w:r>
-      <w:bookmarkEnd w:id="19"/>
       <w:bookmarkEnd w:id="20"/>
+      <w:bookmarkEnd w:id="21"/>
     </w:p>
     <w:p>
       <w:pPr>
@@ -6167,8 +6477,8 @@
           <w:lang w:val="pt-PT"/>
         </w:rPr>
       </w:pPr>
-      <w:bookmarkStart w:id="21" w:name="_Toc532766778"/>
-      <w:bookmarkStart w:id="22" w:name="_Toc532771254"/>
+      <w:bookmarkStart w:id="22" w:name="_Toc532766778"/>
+      <w:bookmarkStart w:id="23" w:name="_Toc532771254"/>
       <w:r>
         <w:rPr>
           <w:sz w:val="28"/>
@@ -6176,8 +6486,8 @@
         </w:rPr>
         <w:t>Tabela BVA</w:t>
       </w:r>
-      <w:bookmarkEnd w:id="21"/>
       <w:bookmarkEnd w:id="22"/>
+      <w:bookmarkEnd w:id="23"/>
     </w:p>
     <w:p>
       <w:pPr>
@@ -6234,8 +6544,8 @@
           <w:lang w:val="pt-PT"/>
         </w:rPr>
       </w:pPr>
-      <w:bookmarkStart w:id="23" w:name="_Toc532766779"/>
-      <w:bookmarkStart w:id="24" w:name="_Toc532771255"/>
+      <w:bookmarkStart w:id="24" w:name="_Toc532766779"/>
+      <w:bookmarkStart w:id="25" w:name="_Toc532771255"/>
       <w:r>
         <w:rPr>
           <w:sz w:val="28"/>
@@ -6243,8 +6553,8 @@
         </w:rPr>
         <w:t>Caso de teste</w:t>
       </w:r>
-      <w:bookmarkEnd w:id="23"/>
       <w:bookmarkEnd w:id="24"/>
+      <w:bookmarkEnd w:id="25"/>
     </w:p>
     <w:p>
       <w:pPr>
@@ -6254,7 +6564,7 @@
           <w:lang w:val="pt-PT"/>
         </w:rPr>
       </w:pPr>
-      <w:bookmarkStart w:id="25" w:name="_Toc532771256"/>
+      <w:bookmarkStart w:id="26" w:name="_Toc532771256"/>
       <w:r>
         <w:rPr>
           <w:sz w:val="28"/>
@@ -6269,7 +6579,7 @@
         </w:rPr>
         <w:t>3.1 ()</w:t>
       </w:r>
-      <w:bookmarkEnd w:id="25"/>
+      <w:bookmarkEnd w:id="26"/>
     </w:p>
     <w:p>
       <w:pPr>
@@ -6305,7 +6615,7 @@
           <w:lang w:val="pt-PT"/>
         </w:rPr>
       </w:pPr>
-      <w:bookmarkStart w:id="26" w:name="_Toc532771257"/>
+      <w:bookmarkStart w:id="27" w:name="_Toc532771257"/>
       <w:r>
         <w:rPr>
           <w:sz w:val="28"/>
@@ -6327,7 +6637,7 @@
         </w:rPr>
         <w:t>.2 ()</w:t>
       </w:r>
-      <w:bookmarkEnd w:id="26"/>
+      <w:bookmarkEnd w:id="27"/>
     </w:p>
     <w:p>
       <w:pPr>
@@ -6405,8 +6715,8 @@
           <w:lang w:val="pt-PT"/>
         </w:rPr>
       </w:pPr>
-      <w:bookmarkStart w:id="27" w:name="_Toc532766793"/>
-      <w:bookmarkStart w:id="28" w:name="_Toc532771258"/>
+      <w:bookmarkStart w:id="28" w:name="_Toc532766793"/>
+      <w:bookmarkStart w:id="29" w:name="_Toc532771258"/>
       <w:r>
         <w:rPr>
           <w:rFonts w:ascii="Berlin Sans FB" w:hAnsi="Berlin Sans FB"/>
@@ -6422,15 +6732,7 @@
           <w:sz w:val="40"/>
           <w:lang w:val="pt-PT"/>
         </w:rPr>
-        <w:t xml:space="preserve"> </w:t>
-      </w:r>
-      <w:r>
-        <w:rPr>
-          <w:rFonts w:ascii="Berlin Sans FB" w:hAnsi="Berlin Sans FB"/>
-          <w:sz w:val="40"/>
-          <w:lang w:val="pt-PT"/>
-        </w:rPr>
-        <w:t>countforQ</w:t>
+        <w:t xml:space="preserve"> countforQ</w:t>
       </w:r>
     </w:p>
     <w:p>
@@ -6514,15 +6816,6 @@
     </w:p>
     <w:p>
       <w:pPr>
-        <w:rPr>
-          <w:lang w:val="pt-PT"/>
-        </w:rPr>
-      </w:pPr>
-      <w:bookmarkStart w:id="29" w:name="_GoBack"/>
-      <w:bookmarkEnd w:id="29"/>
-    </w:p>
-    <w:p>
-      <w:pPr>
         <w:pStyle w:val="Heading2"/>
         <w:rPr>
           <w:rFonts w:ascii="Berlin Sans FB" w:hAnsi="Berlin Sans FB"/>
@@ -6575,28 +6868,116 @@
       <w:pPr>
         <w:pStyle w:val="Heading2"/>
         <w:rPr>
-          <w:sz w:val="28"/>
-          <w:lang w:val="pt-PT"/>
-        </w:rPr>
-      </w:pPr>
-      <w:r>
-        <w:rPr>
           <w:rFonts w:ascii="Berlin Sans FB" w:hAnsi="Berlin Sans FB"/>
           <w:sz w:val="40"/>
           <w:lang w:val="pt-PT"/>
         </w:rPr>
-        <w:t xml:space="preserve">Metódo </w:t>
-      </w:r>
-      <w:r>
+      </w:pPr>
+    </w:p>
+    <w:p>
+      <w:pPr>
+        <w:pStyle w:val="Heading2"/>
         <w:rPr>
           <w:rFonts w:ascii="Berlin Sans FB" w:hAnsi="Berlin Sans FB"/>
           <w:sz w:val="40"/>
           <w:lang w:val="pt-PT"/>
         </w:rPr>
+      </w:pPr>
+    </w:p>
+    <w:p>
+      <w:pPr>
+        <w:pStyle w:val="Heading2"/>
+        <w:rPr>
+          <w:rFonts w:ascii="Berlin Sans FB" w:hAnsi="Berlin Sans FB"/>
+          <w:sz w:val="40"/>
+          <w:lang w:val="pt-PT"/>
+        </w:rPr>
+      </w:pPr>
+    </w:p>
+    <w:p>
+      <w:pPr>
+        <w:pStyle w:val="Heading2"/>
+        <w:rPr>
+          <w:rFonts w:ascii="Berlin Sans FB" w:hAnsi="Berlin Sans FB"/>
+          <w:sz w:val="40"/>
+          <w:lang w:val="pt-PT"/>
+        </w:rPr>
+      </w:pPr>
+    </w:p>
+    <w:p>
+      <w:pPr>
+        <w:pStyle w:val="Heading2"/>
+        <w:rPr>
+          <w:rFonts w:ascii="Berlin Sans FB" w:hAnsi="Berlin Sans FB"/>
+          <w:sz w:val="40"/>
+          <w:lang w:val="pt-PT"/>
+        </w:rPr>
+      </w:pPr>
+    </w:p>
+    <w:p>
+      <w:pPr>
+        <w:pStyle w:val="Heading2"/>
+        <w:rPr>
+          <w:rFonts w:ascii="Berlin Sans FB" w:hAnsi="Berlin Sans FB"/>
+          <w:sz w:val="40"/>
+          <w:lang w:val="pt-PT"/>
+        </w:rPr>
+      </w:pPr>
+    </w:p>
+    <w:p>
+      <w:pPr>
+        <w:pStyle w:val="Heading2"/>
+        <w:rPr>
+          <w:rFonts w:ascii="Berlin Sans FB" w:hAnsi="Berlin Sans FB"/>
+          <w:sz w:val="40"/>
+          <w:lang w:val="pt-PT"/>
+        </w:rPr>
+      </w:pPr>
+    </w:p>
+    <w:p>
+      <w:pPr>
+        <w:pStyle w:val="Heading2"/>
+        <w:rPr>
+          <w:rFonts w:ascii="Berlin Sans FB" w:hAnsi="Berlin Sans FB"/>
+          <w:sz w:val="40"/>
+          <w:lang w:val="pt-PT"/>
+        </w:rPr>
+      </w:pPr>
+    </w:p>
+    <w:p>
+      <w:pPr>
+        <w:rPr>
+          <w:lang w:val="pt-PT"/>
+        </w:rPr>
+      </w:pPr>
+    </w:p>
+    <w:p>
+      <w:pPr>
+        <w:pStyle w:val="Heading2"/>
+        <w:rPr>
+          <w:sz w:val="28"/>
+          <w:lang w:val="pt-PT"/>
+        </w:rPr>
+      </w:pPr>
+      <w:r>
+        <w:rPr>
+          <w:rFonts w:ascii="Berlin Sans FB" w:hAnsi="Berlin Sans FB"/>
+          <w:sz w:val="40"/>
+          <w:lang w:val="pt-PT"/>
+        </w:rPr>
+        <w:lastRenderedPageBreak/>
+        <w:t xml:space="preserve">Metódo </w:t>
+      </w:r>
+      <w:r>
+        <w:rPr>
+          <w:rFonts w:ascii="Berlin Sans FB" w:hAnsi="Berlin Sans FB"/>
+          <w:sz w:val="40"/>
+          <w:lang w:val="pt-PT"/>
+        </w:rPr>
         <w:t>matrizQ</w:t>
       </w:r>
-      <w:bookmarkEnd w:id="27"/>
       <w:bookmarkEnd w:id="28"/>
+      <w:bookmarkEnd w:id="29"/>
     </w:p>
     <w:p>
       <w:pPr>
@@ -6688,7 +7069,6 @@
           <w:sz w:val="28"/>
           <w:lang w:val="pt-PT"/>
         </w:rPr>
-        <w:lastRenderedPageBreak/>
         <w:t>Tabela BVA</w:t>
       </w:r>
       <w:bookmarkEnd w:id="32"/>
@@ -6925,6 +7305,7 @@
         <w:rPr>
           <w:lang w:val="pt-PT"/>
         </w:rPr>
+        <w:lastRenderedPageBreak/>
         <w:t xml:space="preserve">Caso de teste </w:t>
       </w:r>
       <w:r>
@@ -7141,27 +7522,6 @@
     </w:p>
     <w:p>
       <w:pPr>
-        <w:rPr>
-          <w:lang w:val="pt-PT"/>
-        </w:rPr>
-      </w:pPr>
-    </w:p>
-    <w:p>
-      <w:pPr>
-        <w:rPr>
-          <w:lang w:val="pt-PT"/>
-        </w:rPr>
-      </w:pPr>
-    </w:p>
-    <w:p>
-      <w:pPr>
-        <w:rPr>
-          <w:lang w:val="pt-PT"/>
-        </w:rPr>
-      </w:pPr>
-    </w:p>
-    <w:p>
-      <w:pPr>
         <w:pStyle w:val="Heading1"/>
         <w:rPr>
           <w:rFonts w:ascii="Berlin Sans FB" w:hAnsi="Berlin Sans FB"/>
@@ -7177,6 +7537,7 @@
           <w:sz w:val="40"/>
           <w:lang w:val="pt-PT"/>
         </w:rPr>
+        <w:lastRenderedPageBreak/>
         <w:t xml:space="preserve">Metódo </w:t>
       </w:r>
       <w:bookmarkEnd w:id="43"/>
@@ -7228,7 +7589,6 @@
         <w:rPr>
           <w:noProof/>
         </w:rPr>
-        <w:lastRenderedPageBreak/>
         <w:drawing>
           <wp:inline distT="0" distB="0" distL="0" distR="0" wp14:anchorId="59ECF3F8" wp14:editId="758D0EDF">
             <wp:extent cx="5612130" cy="1474470"/>
@@ -7518,20 +7878,6 @@
     </w:p>
     <w:p>
       <w:pPr>
-        <w:rPr>
-          <w:lang w:val="pt-PT"/>
-        </w:rPr>
-      </w:pPr>
-    </w:p>
-    <w:p>
-      <w:pPr>
-        <w:rPr>
-          <w:lang w:val="pt-PT"/>
-        </w:rPr>
-      </w:pPr>
-    </w:p>
-    <w:p>
-      <w:pPr>
         <w:pStyle w:val="Heading1"/>
         <w:rPr>
           <w:rFonts w:ascii="Berlin Sans FB" w:hAnsi="Berlin Sans FB"/>
@@ -7878,13 +8224,6 @@
     </w:p>
     <w:p>
       <w:pPr>
-        <w:rPr>
-          <w:lang w:val="pt-PT"/>
-        </w:rPr>
-      </w:pPr>
-    </w:p>
-    <w:p>
-      <w:pPr>
         <w:pStyle w:val="Heading1"/>
         <w:rPr>
           <w:rFonts w:ascii="Berlin Sans FB" w:hAnsi="Berlin Sans FB"/>
@@ -7900,6 +8239,7 @@
           <w:sz w:val="40"/>
           <w:lang w:val="pt-PT"/>
         </w:rPr>
+        <w:lastRenderedPageBreak/>
         <w:t xml:space="preserve">Metódo </w:t>
       </w:r>
       <w:bookmarkEnd w:id="69"/>
@@ -8273,13 +8613,6 @@
     </w:p>
     <w:p>
       <w:pPr>
-        <w:rPr>
-          <w:lang w:val="pt-PT"/>
-        </w:rPr>
-      </w:pPr>
-    </w:p>
-    <w:p>
-      <w:pPr>
         <w:pStyle w:val="Heading1"/>
         <w:rPr>
           <w:rFonts w:ascii="Berlin Sans FB" w:hAnsi="Berlin Sans FB"/>
@@ -8295,6 +8628,7 @@
           <w:sz w:val="40"/>
           <w:lang w:val="pt-PT"/>
         </w:rPr>
+        <w:lastRenderedPageBreak/>
         <w:t xml:space="preserve">Metódo </w:t>
       </w:r>
       <w:bookmarkEnd w:id="83"/>
@@ -8608,7 +8942,6 @@
         <w:rPr>
           <w:lang w:val="pt-PT"/>
         </w:rPr>
-        <w:lastRenderedPageBreak/>
         <w:t>Caso de teste 8.3 ()</w:t>
       </w:r>
       <w:bookmarkEnd w:id="95"/>
@@ -8650,6 +8983,7 @@
           <w:sz w:val="40"/>
           <w:lang w:val="pt-PT"/>
         </w:rPr>
+        <w:lastRenderedPageBreak/>
         <w:t>C</w:t>
       </w:r>
       <w:r>
@@ -9302,7 +9636,7 @@
     <w:lsdException w:name="Closing" w:semiHidden="1" w:unhideWhenUsed="1"/>
     <w:lsdException w:name="Signature" w:semiHidden="1" w:unhideWhenUsed="1"/>
     <w:lsdException w:name="Default Paragraph Font" w:semiHidden="1" w:uiPriority="1" w:unhideWhenUsed="1"/>
-    <w:lsdException w:name="Body Text" w:semiHidden="1" w:unhideWhenUsed="1"/>
+    <w:lsdException w:name="Body Text" w:semiHidden="1" w:uiPriority="0" w:unhideWhenUsed="1"/>
     <w:lsdException w:name="Body Text Indent" w:semiHidden="1" w:unhideWhenUsed="1"/>
     <w:lsdException w:name="List Continue" w:semiHidden="1" w:unhideWhenUsed="1"/>
     <w:lsdException w:name="List Continue 2" w:semiHidden="1" w:unhideWhenUsed="1"/>
@@ -9883,6 +10217,37 @@
     <w:uiPriority w:val="99"/>
     <w:rsid w:val="00A47FE1"/>
   </w:style>
+  <w:style w:type="paragraph" w:styleId="BodyText">
+    <w:name w:val="Body Text"/>
+    <w:basedOn w:val="Normal"/>
+    <w:link w:val="BodyTextChar"/>
+    <w:semiHidden/>
+    <w:unhideWhenUsed/>
+    <w:rsid w:val="00CE70AA"/>
+    <w:pPr>
+      <w:keepLines/>
+      <w:widowControl w:val="0"/>
+      <w:spacing w:after="120" w:line="240" w:lineRule="atLeast"/>
+      <w:ind w:left="720"/>
+    </w:pPr>
+    <w:rPr>
+      <w:rFonts w:ascii="Times New Roman" w:eastAsia="Times New Roman" w:hAnsi="Times New Roman" w:cs="Times New Roman"/>
+      <w:sz w:val="20"/>
+      <w:szCs w:val="20"/>
+    </w:rPr>
+  </w:style>
+  <w:style w:type="character" w:customStyle="1" w:styleId="BodyTextChar">
+    <w:name w:val="Body Text Char"/>
+    <w:basedOn w:val="DefaultParagraphFont"/>
+    <w:link w:val="BodyText"/>
+    <w:semiHidden/>
+    <w:rsid w:val="00CE70AA"/>
+    <w:rPr>
+      <w:rFonts w:ascii="Times New Roman" w:eastAsia="Times New Roman" w:hAnsi="Times New Roman" w:cs="Times New Roman"/>
+      <w:sz w:val="20"/>
+      <w:szCs w:val="20"/>
+    </w:rPr>
+  </w:style>
 </w:styles>
 </file>
 
@@ -10186,7 +10551,7 @@
 </file>
 
 <file path=customXml/itemProps1.xml><?xml version="1.0" encoding="utf-8"?>
-<ds:datastoreItem xmlns:ds="http://schemas.openxmlformats.org/officeDocument/2006/customXml" ds:itemID="{DCA83436-7801-4CE5-BBFA-1973E8FCB9B2}">
+<ds:datastoreItem xmlns:ds="http://schemas.openxmlformats.org/officeDocument/2006/customXml" ds:itemID="{26C4861C-D373-4C36-9809-250A42D6EF16}">
   <ds:schemaRefs>
     <ds:schemaRef ds:uri="http://schemas.openxmlformats.org/officeDocument/2006/bibliography"/>
   </ds:schemaRefs>

</xml_diff>